<commit_message>
update job ad and remove references to content not ready
</commit_message>
<xml_diff>
--- a/src/uploads/Hub-Coordinator-Application-Form.docx
+++ b/src/uploads/Hub-Coordinator-Application-Form.docx
@@ -141,6 +141,50 @@
         </w:rPr>
         <w:t>Please complete all sections in black ink or typeface and use only A4 sized paper as continuation sheets, where required.</w:t>
       </w:r>
+      <w:r>
+        <w:rPr>
+          <w:b/>
+          <w:sz w:val="22"/>
+          <w:szCs w:val="22"/>
+        </w:rPr>
+        <w:t xml:space="preserve"> </w:t>
+      </w:r>
+      <w:r>
+        <w:rPr>
+          <w:b/>
+          <w:sz w:val="22"/>
+          <w:szCs w:val="22"/>
+          <w:u w:val="single"/>
+        </w:rPr>
+        <w:t>Please return your completed application by 16</w:t>
+      </w:r>
+      <w:r>
+        <w:rPr>
+          <w:b/>
+          <w:sz w:val="22"/>
+          <w:szCs w:val="22"/>
+          <w:u w:val="single"/>
+          <w:vertAlign w:val="superscript"/>
+        </w:rPr>
+        <w:t>th</w:t>
+      </w:r>
+      <w:r>
+        <w:rPr>
+          <w:b/>
+          <w:sz w:val="22"/>
+          <w:szCs w:val="22"/>
+          <w:u w:val="single"/>
+        </w:rPr>
+        <w:t xml:space="preserve"> October</w:t>
+      </w:r>
+      <w:r>
+        <w:rPr>
+          <w:b/>
+          <w:sz w:val="22"/>
+          <w:szCs w:val="22"/>
+        </w:rPr>
+        <w:t xml:space="preserve">. </w:t>
+      </w:r>
     </w:p>
     <w:p>
       <w:pPr>
@@ -151,6 +195,8 @@
           <w:lang w:bidi="en-GB"/>
         </w:rPr>
       </w:pPr>
+      <w:bookmarkStart w:id="0" w:name="_GoBack"/>
+      <w:bookmarkEnd w:id="0"/>
     </w:p>
     <w:p>
       <w:pPr>
@@ -264,8 +310,6 @@
                 <w:szCs w:val="22"/>
               </w:rPr>
             </w:pPr>
-            <w:bookmarkStart w:id="0" w:name="_GoBack"/>
-            <w:bookmarkEnd w:id="0"/>
           </w:p>
         </w:tc>
         <w:tc>

</xml_diff>